<commit_message>
Uploaded images for README
</commit_message>
<xml_diff>
--- a/Docs & Presentation/Report.docx
+++ b/Docs & Presentation/Report.docx
@@ -1,7 +1,7 @@
 
 <file path=word/document.xml><?xml version="1.0" encoding="utf-8"?>
 <w:document xmlns:wpc="http://schemas.microsoft.com/office/word/2010/wordprocessingCanvas" xmlns:cx="http://schemas.microsoft.com/office/drawing/2014/chartex" xmlns:cx1="http://schemas.microsoft.com/office/drawing/2015/9/8/chartex" xmlns:cx2="http://schemas.microsoft.com/office/drawing/2015/10/21/chartex" xmlns:cx3="http://schemas.microsoft.com/office/drawing/2016/5/9/chartex" xmlns:cx4="http://schemas.microsoft.com/office/drawing/2016/5/10/chartex" xmlns:cx5="http://schemas.microsoft.com/office/drawing/2016/5/11/chartex" xmlns:cx6="http://schemas.microsoft.com/office/drawing/2016/5/12/chartex" xmlns:cx7="http://schemas.microsoft.com/office/drawing/2016/5/13/chartex" xmlns:cx8="http://schemas.microsoft.com/office/drawing/2016/5/14/chartex" xmlns:mc="http://schemas.openxmlformats.org/markup-compatibility/2006" xmlns:aink="http://schemas.microsoft.com/office/drawing/2016/ink" xmlns:am3d="http://schemas.microsoft.com/office/drawing/2017/model3d" xmlns:o="urn:schemas-microsoft-com:office:office" xmlns:r="http://schemas.openxmlformats.org/officeDocument/2006/relationships" xmlns:m="http://schemas.openxmlformats.org/officeDocument/2006/math" xmlns:v="urn:schemas-microsoft-com:vml" xmlns:wp14="http://schemas.microsoft.com/office/word/2010/wordprocessingDrawing" xmlns:wp="http://schemas.openxmlformats.org/drawingml/2006/wordprocessingDrawing" xmlns:w10="urn:schemas-microsoft-com:office:word" xmlns:w="http://schemas.openxmlformats.org/wordprocessingml/2006/main" xmlns:w14="http://schemas.microsoft.com/office/word/2010/wordml" xmlns:w15="http://schemas.microsoft.com/office/word/2012/wordml" xmlns:w16cex="http://schemas.microsoft.com/office/word/2018/wordml/cex" xmlns:w16cid="http://schemas.microsoft.com/office/word/2016/wordml/cid" xmlns:w16="http://schemas.microsoft.com/office/word/2018/wordml" xmlns:w16se="http://schemas.microsoft.com/office/word/2015/wordml/symex" xmlns:wpg="http://schemas.microsoft.com/office/word/2010/wordprocessingGroup" xmlns:wpi="http://schemas.microsoft.com/office/word/2010/wordprocessingInk" xmlns:wne="http://schemas.microsoft.com/office/word/2006/wordml" xmlns:wps="http://schemas.microsoft.com/office/word/2010/wordprocessingShape" mc:Ignorable="w14 w15 w16se w16cid w16 w16cex wp14">
-  <w:background w:color="FEFFEF"/>
+  <w:background w:color="F2F2F2" w:themeColor="background1" w:themeShade="F2"/>
   <w:body>
     <w:p>
       <w:pPr>
@@ -12,20 +12,15 @@
           <w:szCs w:val="24"/>
         </w:rPr>
       </w:pPr>
-      <w:bookmarkStart w:id="0" w:name="_Hlk37900212"/>
-      <w:bookmarkEnd w:id="0"/>
-      <w:r>
-        <w:rPr>
-          <w:rFonts w:ascii="Cambria" w:hAnsi="Cambria"/>
+      <w:r>
+        <w:rPr>
           <w:noProof/>
-          <w:sz w:val="24"/>
-          <w:szCs w:val="24"/>
         </w:rPr>
         <w:drawing>
-          <wp:inline distT="0" distB="0" distL="0" distR="0" wp14:anchorId="1E79B716" wp14:editId="3E718ED9">
-            <wp:extent cx="3284220" cy="2476500"/>
+          <wp:inline distT="0" distB="0" distL="0" distR="0" wp14:anchorId="793312CA" wp14:editId="07AA47FE">
+            <wp:extent cx="2330506" cy="2330506"/>
             <wp:effectExtent l="0" t="0" r="0" b="0"/>
-            <wp:docPr id="8" name="Picture 8" descr="American University Of Cairo To Participate In 7th Gulf Education ..."/>
+            <wp:docPr id="18" name="Picture 18" descr="SERVICES CATALOG DESCRIPTIONS | The American University in Cairo"/>
             <wp:cNvGraphicFramePr>
               <a:graphicFrameLocks xmlns:a="http://schemas.openxmlformats.org/drawingml/2006/main" noChangeAspect="1"/>
             </wp:cNvGraphicFramePr>
@@ -33,13 +28,13 @@
               <a:graphicData uri="http://schemas.openxmlformats.org/drawingml/2006/picture">
                 <pic:pic xmlns:pic="http://schemas.openxmlformats.org/drawingml/2006/picture">
                   <pic:nvPicPr>
-                    <pic:cNvPr id="0" name="Picture 1" descr="American University Of Cairo To Participate In 7th Gulf Education ..."/>
+                    <pic:cNvPr id="0" name="Picture 6" descr="SERVICES CATALOG DESCRIPTIONS | The American University in Cairo"/>
                     <pic:cNvPicPr>
                       <a:picLocks noChangeAspect="1" noChangeArrowheads="1"/>
                     </pic:cNvPicPr>
                   </pic:nvPicPr>
                   <pic:blipFill>
-                    <a:blip r:embed="rId5">
+                    <a:blip r:embed="rId6">
                       <a:extLst>
                         <a:ext uri="{28A0092B-C50C-407E-A947-70E740481C1C}">
                           <a14:useLocalDpi xmlns:a14="http://schemas.microsoft.com/office/drawing/2010/main" val="0"/>
@@ -54,7 +49,7 @@
                   <pic:spPr bwMode="auto">
                     <a:xfrm>
                       <a:off x="0" y="0"/>
-                      <a:ext cx="3284220" cy="2476500"/>
+                      <a:ext cx="2336249" cy="2336249"/>
                     </a:xfrm>
                     <a:prstGeom prst="rect">
                       <a:avLst/>
@@ -76,8 +71,19 @@
         <w:jc w:val="center"/>
         <w:rPr>
           <w:rFonts w:ascii="Cambria" w:hAnsi="Cambria"/>
-          <w:b/>
-          <w:bCs/>
+          <w:sz w:val="24"/>
+          <w:szCs w:val="24"/>
+        </w:rPr>
+      </w:pPr>
+    </w:p>
+    <w:p>
+      <w:pPr>
+        <w:jc w:val="center"/>
+        <w:rPr>
+          <w:rFonts w:ascii="Cambria" w:hAnsi="Cambria"/>
+          <w:b/>
+          <w:bCs/>
+          <w:color w:val="C00000"/>
           <w:sz w:val="32"/>
           <w:szCs w:val="32"/>
         </w:rPr>
@@ -87,10 +93,11 @@
           <w:rFonts w:ascii="Cambria" w:hAnsi="Cambria"/>
           <w:b/>
           <w:bCs/>
+          <w:color w:val="C00000"/>
           <w:sz w:val="32"/>
           <w:szCs w:val="32"/>
         </w:rPr>
-        <w:t>Embedded Systems</w:t>
+        <w:t>Embedded ECG Heart Monitor</w:t>
       </w:r>
     </w:p>
     <w:p>
@@ -156,7 +163,7 @@
           <w:sz w:val="32"/>
           <w:szCs w:val="32"/>
         </w:rPr>
-        <w:t>Mohamed A. Abdel Hamed</w:t>
+        <w:t>Embedded Systems</w:t>
       </w:r>
     </w:p>
     <w:p>
@@ -170,7 +177,10 @@
           <w:szCs w:val="32"/>
         </w:rPr>
       </w:pPr>
-      <w:r>
+    </w:p>
+    <w:p>
+      <w:pPr>
+        <w:jc w:val="center"/>
         <w:rPr>
           <w:rFonts w:ascii="Cambria" w:hAnsi="Cambria"/>
           <w:b/>
@@ -178,12 +188,8 @@
           <w:sz w:val="32"/>
           <w:szCs w:val="32"/>
         </w:rPr>
-        <w:t>900163202</w:t>
-      </w:r>
-    </w:p>
-    <w:p>
-      <w:pPr>
-        <w:jc w:val="center"/>
+      </w:pPr>
+      <w:r>
         <w:rPr>
           <w:rFonts w:ascii="Cambria" w:hAnsi="Cambria"/>
           <w:b/>
@@ -191,7 +197,8 @@
           <w:sz w:val="32"/>
           <w:szCs w:val="32"/>
         </w:rPr>
-      </w:pPr>
+        <w:t>Mohamed A. Abdel Hamed</w:t>
+      </w:r>
     </w:p>
     <w:p>
       <w:pPr>
@@ -212,9 +219,12 @@
           <w:sz w:val="32"/>
           <w:szCs w:val="32"/>
         </w:rPr>
-        <w:t xml:space="preserve">Dr. </w:t>
-      </w:r>
-      <w:r>
+        <w:t>900163202</w:t>
+      </w:r>
+    </w:p>
+    <w:p>
+      <w:pPr>
+        <w:jc w:val="center"/>
         <w:rPr>
           <w:rFonts w:ascii="Cambria" w:hAnsi="Cambria"/>
           <w:b/>
@@ -222,10 +232,11 @@
           <w:sz w:val="32"/>
           <w:szCs w:val="32"/>
         </w:rPr>
-        <w:t xml:space="preserve">Mohamed </w:t>
-      </w:r>
-      <w:proofErr w:type="spellStart"/>
-      <w:r>
+      </w:pPr>
+    </w:p>
+    <w:p>
+      <w:pPr>
+        <w:jc w:val="center"/>
         <w:rPr>
           <w:rFonts w:ascii="Cambria" w:hAnsi="Cambria"/>
           <w:b/>
@@ -233,13 +244,8 @@
           <w:sz w:val="32"/>
           <w:szCs w:val="32"/>
         </w:rPr>
-        <w:t>Shalan</w:t>
-      </w:r>
-      <w:proofErr w:type="spellEnd"/>
-    </w:p>
-    <w:p>
-      <w:pPr>
-        <w:jc w:val="center"/>
+      </w:pPr>
+      <w:r>
         <w:rPr>
           <w:rFonts w:ascii="Cambria" w:hAnsi="Cambria"/>
           <w:b/>
@@ -247,7 +253,8 @@
           <w:sz w:val="32"/>
           <w:szCs w:val="32"/>
         </w:rPr>
-      </w:pPr>
+        <w:t xml:space="preserve">Dr. </w:t>
+      </w:r>
       <w:r>
         <w:rPr>
           <w:rFonts w:ascii="Cambria" w:hAnsi="Cambria"/>
@@ -256,6 +263,40 @@
           <w:sz w:val="32"/>
           <w:szCs w:val="32"/>
         </w:rPr>
+        <w:t xml:space="preserve">Mohamed </w:t>
+      </w:r>
+      <w:proofErr w:type="spellStart"/>
+      <w:r>
+        <w:rPr>
+          <w:rFonts w:ascii="Cambria" w:hAnsi="Cambria"/>
+          <w:b/>
+          <w:bCs/>
+          <w:sz w:val="32"/>
+          <w:szCs w:val="32"/>
+        </w:rPr>
+        <w:t>Shalan</w:t>
+      </w:r>
+      <w:proofErr w:type="spellEnd"/>
+    </w:p>
+    <w:p>
+      <w:pPr>
+        <w:jc w:val="center"/>
+        <w:rPr>
+          <w:rFonts w:ascii="Cambria" w:hAnsi="Cambria"/>
+          <w:b/>
+          <w:bCs/>
+          <w:sz w:val="32"/>
+          <w:szCs w:val="32"/>
+        </w:rPr>
+      </w:pPr>
+      <w:r>
+        <w:rPr>
+          <w:rFonts w:ascii="Cambria" w:hAnsi="Cambria"/>
+          <w:b/>
+          <w:bCs/>
+          <w:sz w:val="32"/>
+          <w:szCs w:val="32"/>
+        </w:rPr>
         <w:t>Spring 2020</w:t>
       </w:r>
     </w:p>
@@ -286,39 +327,6 @@
     <w:p>
       <w:pPr>
         <w:jc w:val="center"/>
-        <w:rPr>
-          <w:rFonts w:ascii="Cambria" w:hAnsi="Cambria"/>
-          <w:b/>
-          <w:bCs/>
-          <w:sz w:val="24"/>
-          <w:szCs w:val="24"/>
-        </w:rPr>
-      </w:pPr>
-    </w:p>
-    <w:p>
-      <w:pPr>
-        <w:rPr>
-          <w:rFonts w:ascii="Cambria" w:hAnsi="Cambria"/>
-          <w:b/>
-          <w:bCs/>
-          <w:sz w:val="24"/>
-          <w:szCs w:val="24"/>
-        </w:rPr>
-      </w:pPr>
-    </w:p>
-    <w:p>
-      <w:pPr>
-        <w:rPr>
-          <w:rFonts w:ascii="Cambria" w:hAnsi="Cambria"/>
-          <w:b/>
-          <w:bCs/>
-          <w:sz w:val="24"/>
-          <w:szCs w:val="24"/>
-        </w:rPr>
-      </w:pPr>
-    </w:p>
-    <w:p>
-      <w:pPr>
         <w:rPr>
           <w:rFonts w:ascii="Cambria" w:hAnsi="Cambria"/>
           <w:b/>
@@ -1284,7 +1292,7 @@
                     <pic:cNvPicPr/>
                   </pic:nvPicPr>
                   <pic:blipFill>
-                    <a:blip r:embed="rId6">
+                    <a:blip r:embed="rId7">
                       <a:extLst>
                         <a:ext uri="{28A0092B-C50C-407E-A947-70E740481C1C}">
                           <a14:useLocalDpi xmlns:a14="http://schemas.microsoft.com/office/drawing/2010/main" val="0"/>
@@ -1352,7 +1360,7 @@
                     </pic:cNvPicPr>
                   </pic:nvPicPr>
                   <pic:blipFill>
-                    <a:blip r:embed="rId7" cstate="print">
+                    <a:blip r:embed="rId8" cstate="print">
                       <a:extLst>
                         <a:ext uri="{28A0092B-C50C-407E-A947-70E740481C1C}">
                           <a14:useLocalDpi xmlns:a14="http://schemas.microsoft.com/office/drawing/2010/main" val="0"/>
@@ -1425,7 +1433,7 @@
                     </pic:cNvPicPr>
                   </pic:nvPicPr>
                   <pic:blipFill>
-                    <a:blip r:embed="rId8" cstate="print">
+                    <a:blip r:embed="rId9" cstate="print">
                       <a:extLst>
                         <a:ext uri="{28A0092B-C50C-407E-A947-70E740481C1C}">
                           <a14:useLocalDpi xmlns:a14="http://schemas.microsoft.com/office/drawing/2010/main" val="0"/>
@@ -2007,6 +2015,18 @@
         </w:rPr>
         <w:t xml:space="preserve">Command Extraction: </w:t>
       </w:r>
+    </w:p>
+    <w:p>
+      <w:pPr>
+        <w:ind w:left="360"/>
+        <w:rPr>
+          <w:rFonts w:ascii="Cambria" w:hAnsi="Cambria"/>
+          <w:b/>
+          <w:bCs/>
+          <w:sz w:val="24"/>
+          <w:szCs w:val="24"/>
+        </w:rPr>
+      </w:pPr>
       <w:r>
         <w:rPr>
           <w:rFonts w:ascii="Cambria" w:hAnsi="Cambria"/>
@@ -2034,6 +2054,7 @@
     </w:p>
     <w:p>
       <w:pPr>
+        <w:jc w:val="center"/>
         <w:rPr>
           <w:rFonts w:ascii="Cambria" w:hAnsi="Cambria"/>
           <w:b/>
@@ -2051,57 +2072,6 @@
             <wp:extent cx="2600077" cy="803660"/>
             <wp:effectExtent l="0" t="0" r="0" b="0"/>
             <wp:docPr id="14" name="Picture 14"/>
-            <wp:cNvGraphicFramePr>
-              <a:graphicFrameLocks xmlns:a="http://schemas.openxmlformats.org/drawingml/2006/main" noChangeAspect="1"/>
-            </wp:cNvGraphicFramePr>
-            <a:graphic xmlns:a="http://schemas.openxmlformats.org/drawingml/2006/main">
-              <a:graphicData uri="http://schemas.openxmlformats.org/drawingml/2006/picture">
-                <pic:pic xmlns:pic="http://schemas.openxmlformats.org/drawingml/2006/picture">
-                  <pic:nvPicPr>
-                    <pic:cNvPr id="1" name=""/>
-                    <pic:cNvPicPr/>
-                  </pic:nvPicPr>
-                  <pic:blipFill>
-                    <a:blip r:embed="rId9"/>
-                    <a:stretch>
-                      <a:fillRect/>
-                    </a:stretch>
-                  </pic:blipFill>
-                  <pic:spPr>
-                    <a:xfrm>
-                      <a:off x="0" y="0"/>
-                      <a:ext cx="2640479" cy="816148"/>
-                    </a:xfrm>
-                    <a:prstGeom prst="rect">
-                      <a:avLst/>
-                    </a:prstGeom>
-                  </pic:spPr>
-                </pic:pic>
-              </a:graphicData>
-            </a:graphic>
-          </wp:inline>
-        </w:drawing>
-      </w:r>
-    </w:p>
-    <w:p>
-      <w:pPr>
-        <w:rPr>
-          <w:rFonts w:ascii="Cambria" w:hAnsi="Cambria"/>
-          <w:b/>
-          <w:bCs/>
-          <w:sz w:val="24"/>
-          <w:szCs w:val="24"/>
-        </w:rPr>
-      </w:pPr>
-      <w:r>
-        <w:rPr>
-          <w:noProof/>
-        </w:rPr>
-        <w:drawing>
-          <wp:inline distT="0" distB="0" distL="0" distR="0" wp14:anchorId="41907FD7" wp14:editId="52816C1E">
-            <wp:extent cx="4023360" cy="1911258"/>
-            <wp:effectExtent l="0" t="0" r="0" b="0"/>
-            <wp:docPr id="26" name="Picture 26"/>
             <wp:cNvGraphicFramePr>
               <a:graphicFrameLocks xmlns:a="http://schemas.openxmlformats.org/drawingml/2006/main" noChangeAspect="1"/>
             </wp:cNvGraphicFramePr>
@@ -2121,7 +2091,7 @@
                   <pic:spPr>
                     <a:xfrm>
                       <a:off x="0" y="0"/>
-                      <a:ext cx="4059159" cy="1928264"/>
+                      <a:ext cx="2640479" cy="816148"/>
                     </a:xfrm>
                     <a:prstGeom prst="rect">
                       <a:avLst/>
@@ -2136,57 +2106,7 @@
     </w:p>
     <w:p>
       <w:pPr>
-        <w:pStyle w:val="ListParagraph"/>
-        <w:numPr>
-          <w:ilvl w:val="0"/>
-          <w:numId w:val="29"/>
-        </w:numPr>
-        <w:rPr>
-          <w:rFonts w:ascii="Cambria" w:hAnsi="Cambria"/>
-          <w:b/>
-          <w:bCs/>
-          <w:sz w:val="24"/>
-          <w:szCs w:val="24"/>
-        </w:rPr>
-      </w:pPr>
-      <w:r>
-        <w:rPr>
-          <w:rFonts w:ascii="Cambria" w:hAnsi="Cambria"/>
-          <w:b/>
-          <w:bCs/>
-          <w:sz w:val="24"/>
-          <w:szCs w:val="24"/>
-        </w:rPr>
-        <w:t xml:space="preserve">Command Parsing: </w:t>
-      </w:r>
-      <w:r>
-        <w:rPr>
-          <w:rFonts w:ascii="Cambria" w:hAnsi="Cambria"/>
-          <w:sz w:val="24"/>
-          <w:szCs w:val="24"/>
-        </w:rPr>
-        <w:t xml:space="preserve">once a command has been </w:t>
-      </w:r>
-      <w:r>
-        <w:rPr>
-          <w:rFonts w:ascii="Cambria" w:hAnsi="Cambria"/>
-          <w:sz w:val="24"/>
-          <w:szCs w:val="24"/>
-        </w:rPr>
-        <w:t>extracted, it is then passed for parsing it by its predefined handle (e.g. SSR), and then the corresponding procedure is selected based on that</w:t>
-      </w:r>
-      <w:r>
-        <w:rPr>
-          <w:rFonts w:ascii="Cambria" w:hAnsi="Cambria"/>
-          <w:sz w:val="24"/>
-          <w:szCs w:val="24"/>
-        </w:rPr>
-        <w:t>:</w:t>
-      </w:r>
-    </w:p>
-    <w:p>
-      <w:pPr>
-        <w:spacing w:line="480" w:lineRule="auto"/>
+        <w:jc w:val="center"/>
         <w:rPr>
           <w:rFonts w:ascii="Cambria" w:hAnsi="Cambria"/>
           <w:b/>
@@ -2200,10 +2120,10 @@
           <w:noProof/>
         </w:rPr>
         <w:drawing>
-          <wp:inline distT="0" distB="0" distL="0" distR="0" wp14:anchorId="43DA5F87" wp14:editId="7C7D458E">
-            <wp:extent cx="4325510" cy="2555591"/>
+          <wp:inline distT="0" distB="0" distL="0" distR="0" wp14:anchorId="41907FD7" wp14:editId="52816C1E">
+            <wp:extent cx="4023360" cy="1911258"/>
             <wp:effectExtent l="0" t="0" r="0" b="0"/>
-            <wp:docPr id="28" name="Picture 28"/>
+            <wp:docPr id="26" name="Picture 26"/>
             <wp:cNvGraphicFramePr>
               <a:graphicFrameLocks xmlns:a="http://schemas.openxmlformats.org/drawingml/2006/main" noChangeAspect="1"/>
             </wp:cNvGraphicFramePr>
@@ -2223,7 +2143,7 @@
                   <pic:spPr>
                     <a:xfrm>
                       <a:off x="0" y="0"/>
-                      <a:ext cx="4343946" cy="2566483"/>
+                      <a:ext cx="4059159" cy="1928264"/>
                     </a:xfrm>
                     <a:prstGeom prst="rect">
                       <a:avLst/>
@@ -2238,156 +2158,74 @@
     </w:p>
     <w:p>
       <w:pPr>
-        <w:spacing w:line="480" w:lineRule="auto"/>
-        <w:rPr>
-          <w:rFonts w:ascii="Cambria" w:hAnsi="Cambria"/>
-          <w:b/>
-          <w:bCs/>
-          <w:sz w:val="24"/>
-          <w:szCs w:val="24"/>
-        </w:rPr>
-      </w:pPr>
-      <w:r>
-        <w:rPr>
-          <w:rFonts w:ascii="Cambria" w:hAnsi="Cambria"/>
-          <w:b/>
-          <w:bCs/>
-          <w:sz w:val="24"/>
-          <w:szCs w:val="24"/>
-        </w:rPr>
-        <w:lastRenderedPageBreak/>
-        <w:t>In th</w:t>
-      </w:r>
-      <w:r>
-        <w:rPr>
-          <w:rFonts w:ascii="Cambria" w:hAnsi="Cambria"/>
-          <w:b/>
-          <w:bCs/>
-          <w:sz w:val="24"/>
-          <w:szCs w:val="24"/>
-        </w:rPr>
-        <w:t>e following two</w:t>
-      </w:r>
-      <w:r>
-        <w:rPr>
-          <w:rFonts w:ascii="Cambria" w:hAnsi="Cambria"/>
-          <w:b/>
-          <w:bCs/>
-          <w:sz w:val="24"/>
-          <w:szCs w:val="24"/>
-        </w:rPr>
-        <w:t xml:space="preserve"> </w:t>
-      </w:r>
-      <w:r>
-        <w:rPr>
-          <w:rFonts w:ascii="Cambria" w:hAnsi="Cambria"/>
-          <w:b/>
-          <w:bCs/>
-          <w:sz w:val="24"/>
-          <w:szCs w:val="24"/>
-        </w:rPr>
-        <w:t>sub-</w:t>
-      </w:r>
-      <w:r>
-        <w:rPr>
-          <w:rFonts w:ascii="Cambria" w:hAnsi="Cambria"/>
-          <w:b/>
-          <w:bCs/>
-          <w:sz w:val="24"/>
-          <w:szCs w:val="24"/>
-        </w:rPr>
-        <w:t>section, the implementation of each of the aforementioned System Features are to be discussed.</w:t>
-      </w:r>
-    </w:p>
-    <w:p>
-      <w:pPr>
-        <w:rPr>
-          <w:rFonts w:ascii="Cambria" w:hAnsi="Cambria"/>
-          <w:b/>
-          <w:bCs/>
-          <w:color w:val="C00000"/>
-          <w:sz w:val="24"/>
-          <w:szCs w:val="24"/>
-        </w:rPr>
-      </w:pPr>
-      <w:r>
-        <w:rPr>
-          <w:rFonts w:ascii="Cambria" w:hAnsi="Cambria"/>
-          <w:b/>
-          <w:bCs/>
-          <w:color w:val="C00000"/>
-          <w:sz w:val="24"/>
-          <w:szCs w:val="24"/>
-        </w:rPr>
-        <w:t>Functional Features:</w:t>
-      </w:r>
-    </w:p>
-    <w:p>
-      <w:pPr>
         <w:pStyle w:val="ListParagraph"/>
         <w:numPr>
           <w:ilvl w:val="0"/>
-          <w:numId w:val="22"/>
+          <w:numId w:val="29"/>
         </w:numPr>
         <w:rPr>
           <w:rFonts w:ascii="Cambria" w:hAnsi="Cambria"/>
           <w:b/>
           <w:bCs/>
-          <w:color w:val="C00000"/>
-          <w:sz w:val="24"/>
-          <w:szCs w:val="24"/>
-        </w:rPr>
-      </w:pPr>
-      <w:r>
-        <w:rPr>
-          <w:rFonts w:ascii="Cambria" w:eastAsiaTheme="minorEastAsia" w:hAnsi="Cambria"/>
-          <w:b/>
-          <w:bCs/>
-          <w:sz w:val="24"/>
-          <w:szCs w:val="24"/>
-        </w:rPr>
-        <w:t>Serial Port Selection:</w:t>
-      </w:r>
-    </w:p>
-    <w:p>
-      <w:pPr>
-        <w:rPr>
-          <w:rFonts w:ascii="Cambria" w:hAnsi="Cambria"/>
-          <w:sz w:val="24"/>
-          <w:szCs w:val="24"/>
-        </w:rPr>
-      </w:pPr>
-      <w:r>
-        <w:rPr>
-          <w:rFonts w:ascii="Cambria" w:hAnsi="Cambria"/>
-          <w:sz w:val="24"/>
-          <w:szCs w:val="24"/>
-        </w:rPr>
-        <w:t xml:space="preserve">This is readily achieved through the </w:t>
-      </w:r>
-      <w:proofErr w:type="spellStart"/>
-      <w:r>
-        <w:rPr>
-          <w:rFonts w:ascii="Cambria" w:hAnsi="Cambria"/>
-          <w:sz w:val="24"/>
-          <w:szCs w:val="24"/>
-        </w:rPr>
-        <w:t>pySerial</w:t>
-      </w:r>
-      <w:proofErr w:type="spellEnd"/>
-      <w:r>
-        <w:rPr>
-          <w:rFonts w:ascii="Cambria" w:hAnsi="Cambria"/>
-          <w:sz w:val="24"/>
-          <w:szCs w:val="24"/>
-        </w:rPr>
-        <w:t xml:space="preserve"> utility tools as shown below:</w:t>
-      </w:r>
-    </w:p>
-    <w:p>
-      <w:pPr>
-        <w:rPr>
-          <w:rFonts w:ascii="Cambria" w:hAnsi="Cambria"/>
+          <w:sz w:val="24"/>
+          <w:szCs w:val="24"/>
+        </w:rPr>
+      </w:pPr>
+      <w:r>
+        <w:rPr>
+          <w:rFonts w:ascii="Cambria" w:hAnsi="Cambria"/>
+          <w:b/>
+          <w:bCs/>
+          <w:sz w:val="24"/>
+          <w:szCs w:val="24"/>
+        </w:rPr>
+        <w:t xml:space="preserve">Command Parsing: </w:t>
+      </w:r>
+    </w:p>
+    <w:p>
+      <w:pPr>
+        <w:ind w:left="360"/>
+        <w:rPr>
+          <w:rFonts w:ascii="Cambria" w:hAnsi="Cambria"/>
+          <w:b/>
+          <w:bCs/>
+          <w:sz w:val="24"/>
+          <w:szCs w:val="24"/>
+        </w:rPr>
+      </w:pPr>
+      <w:r>
+        <w:rPr>
+          <w:rFonts w:ascii="Cambria" w:hAnsi="Cambria"/>
+          <w:sz w:val="24"/>
+          <w:szCs w:val="24"/>
+        </w:rPr>
+        <w:t xml:space="preserve">once a command has been </w:t>
+      </w:r>
+      <w:r>
+        <w:rPr>
+          <w:rFonts w:ascii="Cambria" w:hAnsi="Cambria"/>
+          <w:sz w:val="24"/>
+          <w:szCs w:val="24"/>
+        </w:rPr>
+        <w:t>extracted, it is then passed for parsing it by its predefined handle (e.g. SSR), and then the corresponding procedure is selected based on that</w:t>
+      </w:r>
+      <w:r>
+        <w:rPr>
+          <w:rFonts w:ascii="Cambria" w:hAnsi="Cambria"/>
+          <w:sz w:val="24"/>
+          <w:szCs w:val="24"/>
+        </w:rPr>
+        <w:t>:</w:t>
+      </w:r>
+    </w:p>
+    <w:p>
+      <w:pPr>
+        <w:spacing w:line="480" w:lineRule="auto"/>
+        <w:jc w:val="center"/>
+        <w:rPr>
+          <w:rFonts w:ascii="Cambria" w:hAnsi="Cambria"/>
+          <w:b/>
+          <w:bCs/>
           <w:sz w:val="24"/>
           <w:szCs w:val="24"/>
         </w:rPr>
@@ -2397,10 +2235,10 @@
           <w:noProof/>
         </w:rPr>
         <w:drawing>
-          <wp:inline distT="0" distB="0" distL="0" distR="0" wp14:anchorId="27704D69" wp14:editId="17814E31">
-            <wp:extent cx="5943600" cy="433070"/>
-            <wp:effectExtent l="0" t="0" r="0" b="5080"/>
-            <wp:docPr id="5" name="Picture 5"/>
+          <wp:inline distT="0" distB="0" distL="0" distR="0" wp14:anchorId="43DA5F87" wp14:editId="0C42FEA7">
+            <wp:extent cx="4324916" cy="2234317"/>
+            <wp:effectExtent l="0" t="0" r="0" b="0"/>
+            <wp:docPr id="28" name="Picture 28"/>
             <wp:cNvGraphicFramePr>
               <a:graphicFrameLocks xmlns:a="http://schemas.openxmlformats.org/drawingml/2006/main" noChangeAspect="1"/>
             </wp:cNvGraphicFramePr>
@@ -2420,7 +2258,7 @@
                   <pic:spPr>
                     <a:xfrm>
                       <a:off x="0" y="0"/>
-                      <a:ext cx="5943600" cy="433070"/>
+                      <a:ext cx="4352845" cy="2248745"/>
                     </a:xfrm>
                     <a:prstGeom prst="rect">
                       <a:avLst/>
@@ -2435,19 +2273,88 @@
     </w:p>
     <w:p>
       <w:pPr>
-        <w:rPr>
-          <w:rFonts w:ascii="Cambria" w:hAnsi="Cambria"/>
-          <w:sz w:val="24"/>
-          <w:szCs w:val="24"/>
-        </w:rPr>
-      </w:pPr>
-      <w:r>
-        <w:rPr>
-          <w:rFonts w:ascii="Cambria" w:hAnsi="Cambria"/>
-          <w:sz w:val="24"/>
-          <w:szCs w:val="24"/>
-        </w:rPr>
-        <w:t>Note that it takes some time initially to detect the available ports (~5 seconds)</w:t>
+        <w:spacing w:line="480" w:lineRule="auto"/>
+        <w:rPr>
+          <w:rFonts w:ascii="Cambria" w:hAnsi="Cambria"/>
+          <w:b/>
+          <w:bCs/>
+          <w:sz w:val="24"/>
+          <w:szCs w:val="24"/>
+        </w:rPr>
+      </w:pPr>
+      <w:r>
+        <w:rPr>
+          <w:rFonts w:ascii="Cambria" w:hAnsi="Cambria"/>
+          <w:b/>
+          <w:bCs/>
+          <w:sz w:val="24"/>
+          <w:szCs w:val="24"/>
+        </w:rPr>
+        <w:lastRenderedPageBreak/>
+        <w:t>In th</w:t>
+      </w:r>
+      <w:r>
+        <w:rPr>
+          <w:rFonts w:ascii="Cambria" w:hAnsi="Cambria"/>
+          <w:b/>
+          <w:bCs/>
+          <w:sz w:val="24"/>
+          <w:szCs w:val="24"/>
+        </w:rPr>
+        <w:t>e following two</w:t>
+      </w:r>
+      <w:r>
+        <w:rPr>
+          <w:rFonts w:ascii="Cambria" w:hAnsi="Cambria"/>
+          <w:b/>
+          <w:bCs/>
+          <w:sz w:val="24"/>
+          <w:szCs w:val="24"/>
+        </w:rPr>
+        <w:t xml:space="preserve"> </w:t>
+      </w:r>
+      <w:r>
+        <w:rPr>
+          <w:rFonts w:ascii="Cambria" w:hAnsi="Cambria"/>
+          <w:b/>
+          <w:bCs/>
+          <w:sz w:val="24"/>
+          <w:szCs w:val="24"/>
+        </w:rPr>
+        <w:t>sub-</w:t>
+      </w:r>
+      <w:r>
+        <w:rPr>
+          <w:rFonts w:ascii="Cambria" w:hAnsi="Cambria"/>
+          <w:b/>
+          <w:bCs/>
+          <w:sz w:val="24"/>
+          <w:szCs w:val="24"/>
+        </w:rPr>
+        <w:t>section, the implementation of each of the aforementioned System Features are to be discussed.</w:t>
+      </w:r>
+    </w:p>
+    <w:p>
+      <w:pPr>
+        <w:rPr>
+          <w:rFonts w:ascii="Cambria" w:hAnsi="Cambria"/>
+          <w:b/>
+          <w:bCs/>
+          <w:color w:val="C00000"/>
+          <w:sz w:val="24"/>
+          <w:szCs w:val="24"/>
+        </w:rPr>
+      </w:pPr>
+      <w:r>
+        <w:rPr>
+          <w:rFonts w:ascii="Cambria" w:hAnsi="Cambria"/>
+          <w:b/>
+          <w:bCs/>
+          <w:color w:val="C00000"/>
+          <w:sz w:val="24"/>
+          <w:szCs w:val="24"/>
+        </w:rPr>
+        <w:t>Functional Features:</w:t>
       </w:r>
     </w:p>
     <w:p>
@@ -2474,35 +2381,42 @@
           <w:sz w:val="24"/>
           <w:szCs w:val="24"/>
         </w:rPr>
-        <w:t>Baud Rate Control</w:t>
-      </w:r>
-      <w:r>
-        <w:rPr>
-          <w:rFonts w:ascii="Cambria" w:eastAsiaTheme="minorEastAsia" w:hAnsi="Cambria"/>
-          <w:b/>
-          <w:bCs/>
-          <w:sz w:val="24"/>
-          <w:szCs w:val="24"/>
-        </w:rPr>
-        <w:t>:</w:t>
-      </w:r>
-    </w:p>
-    <w:p>
-      <w:pPr>
-        <w:ind w:left="360"/>
-        <w:rPr>
-          <w:rFonts w:ascii="Cambria" w:hAnsi="Cambria"/>
-          <w:sz w:val="24"/>
-          <w:szCs w:val="24"/>
-        </w:rPr>
-      </w:pPr>
-      <w:r>
-        <w:rPr>
-          <w:rFonts w:ascii="Cambria" w:hAnsi="Cambria"/>
-          <w:sz w:val="24"/>
-          <w:szCs w:val="24"/>
-        </w:rPr>
-        <w:t>This is specified when the serial port is opened initially:</w:t>
+        <w:t>Serial Port Selection:</w:t>
+      </w:r>
+    </w:p>
+    <w:p>
+      <w:pPr>
+        <w:rPr>
+          <w:rFonts w:ascii="Cambria" w:hAnsi="Cambria"/>
+          <w:sz w:val="24"/>
+          <w:szCs w:val="24"/>
+        </w:rPr>
+      </w:pPr>
+      <w:r>
+        <w:rPr>
+          <w:rFonts w:ascii="Cambria" w:hAnsi="Cambria"/>
+          <w:sz w:val="24"/>
+          <w:szCs w:val="24"/>
+        </w:rPr>
+        <w:t xml:space="preserve">This is readily achieved through the </w:t>
+      </w:r>
+      <w:proofErr w:type="spellStart"/>
+      <w:r>
+        <w:rPr>
+          <w:rFonts w:ascii="Cambria" w:hAnsi="Cambria"/>
+          <w:sz w:val="24"/>
+          <w:szCs w:val="24"/>
+        </w:rPr>
+        <w:t>pySerial</w:t>
+      </w:r>
+      <w:proofErr w:type="spellEnd"/>
+      <w:r>
+        <w:rPr>
+          <w:rFonts w:ascii="Cambria" w:hAnsi="Cambria"/>
+          <w:sz w:val="24"/>
+          <w:szCs w:val="24"/>
+        </w:rPr>
+        <w:t xml:space="preserve"> utility tools as shown below:</w:t>
       </w:r>
     </w:p>
     <w:p>
@@ -2518,10 +2432,10 @@
           <w:noProof/>
         </w:rPr>
         <w:drawing>
-          <wp:inline distT="0" distB="0" distL="0" distR="0" wp14:anchorId="3F0D7030" wp14:editId="3B47C237">
-            <wp:extent cx="5943600" cy="471805"/>
-            <wp:effectExtent l="0" t="0" r="0" b="4445"/>
-            <wp:docPr id="9" name="Picture 9"/>
+          <wp:inline distT="0" distB="0" distL="0" distR="0" wp14:anchorId="27704D69" wp14:editId="17814E31">
+            <wp:extent cx="5943600" cy="433070"/>
+            <wp:effectExtent l="0" t="0" r="0" b="5080"/>
+            <wp:docPr id="5" name="Picture 5"/>
             <wp:cNvGraphicFramePr>
               <a:graphicFrameLocks xmlns:a="http://schemas.openxmlformats.org/drawingml/2006/main" noChangeAspect="1"/>
             </wp:cNvGraphicFramePr>
@@ -2541,6 +2455,127 @@
                   <pic:spPr>
                     <a:xfrm>
                       <a:off x="0" y="0"/>
+                      <a:ext cx="5943600" cy="433070"/>
+                    </a:xfrm>
+                    <a:prstGeom prst="rect">
+                      <a:avLst/>
+                    </a:prstGeom>
+                  </pic:spPr>
+                </pic:pic>
+              </a:graphicData>
+            </a:graphic>
+          </wp:inline>
+        </w:drawing>
+      </w:r>
+    </w:p>
+    <w:p>
+      <w:pPr>
+        <w:rPr>
+          <w:rFonts w:ascii="Cambria" w:hAnsi="Cambria"/>
+          <w:sz w:val="24"/>
+          <w:szCs w:val="24"/>
+        </w:rPr>
+      </w:pPr>
+      <w:r>
+        <w:rPr>
+          <w:rFonts w:ascii="Cambria" w:hAnsi="Cambria"/>
+          <w:sz w:val="24"/>
+          <w:szCs w:val="24"/>
+        </w:rPr>
+        <w:t>Note that it takes some time initially to detect the available ports (~5 seconds)</w:t>
+      </w:r>
+    </w:p>
+    <w:p>
+      <w:pPr>
+        <w:pStyle w:val="ListParagraph"/>
+        <w:numPr>
+          <w:ilvl w:val="0"/>
+          <w:numId w:val="22"/>
+        </w:numPr>
+        <w:rPr>
+          <w:rFonts w:ascii="Cambria" w:hAnsi="Cambria"/>
+          <w:b/>
+          <w:bCs/>
+          <w:color w:val="C00000"/>
+          <w:sz w:val="24"/>
+          <w:szCs w:val="24"/>
+        </w:rPr>
+      </w:pPr>
+      <w:r>
+        <w:rPr>
+          <w:rFonts w:ascii="Cambria" w:eastAsiaTheme="minorEastAsia" w:hAnsi="Cambria"/>
+          <w:b/>
+          <w:bCs/>
+          <w:sz w:val="24"/>
+          <w:szCs w:val="24"/>
+        </w:rPr>
+        <w:t>Baud Rate Control</w:t>
+      </w:r>
+      <w:r>
+        <w:rPr>
+          <w:rFonts w:ascii="Cambria" w:eastAsiaTheme="minorEastAsia" w:hAnsi="Cambria"/>
+          <w:b/>
+          <w:bCs/>
+          <w:sz w:val="24"/>
+          <w:szCs w:val="24"/>
+        </w:rPr>
+        <w:t>:</w:t>
+      </w:r>
+    </w:p>
+    <w:p>
+      <w:pPr>
+        <w:ind w:left="360"/>
+        <w:rPr>
+          <w:rFonts w:ascii="Cambria" w:hAnsi="Cambria"/>
+          <w:sz w:val="24"/>
+          <w:szCs w:val="24"/>
+        </w:rPr>
+      </w:pPr>
+      <w:r>
+        <w:rPr>
+          <w:rFonts w:ascii="Cambria" w:hAnsi="Cambria"/>
+          <w:sz w:val="24"/>
+          <w:szCs w:val="24"/>
+        </w:rPr>
+        <w:t>This is specified when the serial port is opened initially:</w:t>
+      </w:r>
+    </w:p>
+    <w:p>
+      <w:pPr>
+        <w:rPr>
+          <w:rFonts w:ascii="Cambria" w:hAnsi="Cambria"/>
+          <w:sz w:val="24"/>
+          <w:szCs w:val="24"/>
+        </w:rPr>
+      </w:pPr>
+      <w:r>
+        <w:rPr>
+          <w:noProof/>
+        </w:rPr>
+        <w:drawing>
+          <wp:inline distT="0" distB="0" distL="0" distR="0" wp14:anchorId="3F0D7030" wp14:editId="3B47C237">
+            <wp:extent cx="5943600" cy="471805"/>
+            <wp:effectExtent l="0" t="0" r="0" b="4445"/>
+            <wp:docPr id="9" name="Picture 9"/>
+            <wp:cNvGraphicFramePr>
+              <a:graphicFrameLocks xmlns:a="http://schemas.openxmlformats.org/drawingml/2006/main" noChangeAspect="1"/>
+            </wp:cNvGraphicFramePr>
+            <a:graphic xmlns:a="http://schemas.openxmlformats.org/drawingml/2006/main">
+              <a:graphicData uri="http://schemas.openxmlformats.org/drawingml/2006/picture">
+                <pic:pic xmlns:pic="http://schemas.openxmlformats.org/drawingml/2006/picture">
+                  <pic:nvPicPr>
+                    <pic:cNvPr id="1" name=""/>
+                    <pic:cNvPicPr/>
+                  </pic:nvPicPr>
+                  <pic:blipFill>
+                    <a:blip r:embed="rId14"/>
+                    <a:stretch>
+                      <a:fillRect/>
+                    </a:stretch>
+                  </pic:blipFill>
+                  <pic:spPr>
+                    <a:xfrm>
+                      <a:off x="0" y="0"/>
                       <a:ext cx="5943600" cy="471805"/>
                     </a:xfrm>
                     <a:prstGeom prst="rect">
@@ -2654,7 +2689,7 @@
                     <pic:cNvPicPr/>
                   </pic:nvPicPr>
                   <pic:blipFill>
-                    <a:blip r:embed="rId14"/>
+                    <a:blip r:embed="rId15"/>
                     <a:stretch>
                       <a:fillRect/>
                     </a:stretch>
@@ -2753,7 +2788,7 @@
             <w:sz w:val="24"/>
             <w:szCs w:val="24"/>
           </w:rPr>
-          <m:t>-1;where X=desired sampling rate</m:t>
+          <m:t>;where X=desired sampling rate</m:t>
         </m:r>
       </m:oMath>
       <w:r>
@@ -2895,98 +2930,6 @@
             <wp:extent cx="5943600" cy="431165"/>
             <wp:effectExtent l="0" t="0" r="0" b="6985"/>
             <wp:docPr id="13" name="Picture 13"/>
-            <wp:cNvGraphicFramePr>
-              <a:graphicFrameLocks xmlns:a="http://schemas.openxmlformats.org/drawingml/2006/main" noChangeAspect="1"/>
-            </wp:cNvGraphicFramePr>
-            <a:graphic xmlns:a="http://schemas.openxmlformats.org/drawingml/2006/main">
-              <a:graphicData uri="http://schemas.openxmlformats.org/drawingml/2006/picture">
-                <pic:pic xmlns:pic="http://schemas.openxmlformats.org/drawingml/2006/picture">
-                  <pic:nvPicPr>
-                    <pic:cNvPr id="1" name=""/>
-                    <pic:cNvPicPr/>
-                  </pic:nvPicPr>
-                  <pic:blipFill>
-                    <a:blip r:embed="rId15"/>
-                    <a:stretch>
-                      <a:fillRect/>
-                    </a:stretch>
-                  </pic:blipFill>
-                  <pic:spPr>
-                    <a:xfrm>
-                      <a:off x="0" y="0"/>
-                      <a:ext cx="5943600" cy="431165"/>
-                    </a:xfrm>
-                    <a:prstGeom prst="rect">
-                      <a:avLst/>
-                    </a:prstGeom>
-                  </pic:spPr>
-                </pic:pic>
-              </a:graphicData>
-            </a:graphic>
-          </wp:inline>
-        </w:drawing>
-      </w:r>
-    </w:p>
-    <w:p>
-      <w:pPr>
-        <w:rPr>
-          <w:rFonts w:ascii="Cambria" w:hAnsi="Cambria"/>
-          <w:sz w:val="24"/>
-          <w:szCs w:val="24"/>
-        </w:rPr>
-      </w:pPr>
-      <w:r>
-        <w:rPr>
-          <w:rFonts w:ascii="Cambria" w:hAnsi="Cambria"/>
-          <w:sz w:val="24"/>
-          <w:szCs w:val="24"/>
-        </w:rPr>
-        <w:t xml:space="preserve">When the </w:t>
-      </w:r>
-      <w:proofErr w:type="spellStart"/>
-      <w:r>
-        <w:rPr>
-          <w:rFonts w:ascii="Cambria" w:hAnsi="Cambria"/>
-          <w:sz w:val="24"/>
-          <w:szCs w:val="24"/>
-        </w:rPr>
-        <w:t>uC</w:t>
-      </w:r>
-      <w:proofErr w:type="spellEnd"/>
-      <w:r>
-        <w:rPr>
-          <w:rFonts w:ascii="Cambria" w:hAnsi="Cambria"/>
-          <w:sz w:val="24"/>
-          <w:szCs w:val="24"/>
-        </w:rPr>
-        <w:t xml:space="preserve"> is done sending data, it sends a pre</w:t>
-      </w:r>
-      <w:r>
-        <w:rPr>
-          <w:rFonts w:ascii="Cambria" w:hAnsi="Cambria"/>
-          <w:sz w:val="24"/>
-          <w:szCs w:val="24"/>
-        </w:rPr>
-        <w:t>-set ACK msg to signal the desktop app to stop updating the plot.</w:t>
-      </w:r>
-    </w:p>
-    <w:p>
-      <w:pPr>
-        <w:rPr>
-          <w:rFonts w:ascii="Cambria" w:hAnsi="Cambria"/>
-          <w:sz w:val="24"/>
-          <w:szCs w:val="24"/>
-        </w:rPr>
-      </w:pPr>
-      <w:r>
-        <w:rPr>
-          <w:noProof/>
-        </w:rPr>
-        <w:drawing>
-          <wp:inline distT="0" distB="0" distL="0" distR="0" wp14:anchorId="5FB73525" wp14:editId="127EA383">
-            <wp:extent cx="2362200" cy="276225"/>
-            <wp:effectExtent l="0" t="0" r="0" b="9525"/>
-            <wp:docPr id="15" name="Picture 15"/>
             <wp:cNvGraphicFramePr>
               <a:graphicFrameLocks xmlns:a="http://schemas.openxmlformats.org/drawingml/2006/main" noChangeAspect="1"/>
             </wp:cNvGraphicFramePr>
@@ -3006,7 +2949,7 @@
                   <pic:spPr>
                     <a:xfrm>
                       <a:off x="0" y="0"/>
-                      <a:ext cx="2362200" cy="276225"/>
+                      <a:ext cx="5943600" cy="431165"/>
                     </a:xfrm>
                     <a:prstGeom prst="rect">
                       <a:avLst/>
@@ -3029,13 +2972,56 @@
       </w:pPr>
       <w:r>
         <w:rPr>
+          <w:rFonts w:ascii="Cambria" w:hAnsi="Cambria"/>
+          <w:sz w:val="24"/>
+          <w:szCs w:val="24"/>
+        </w:rPr>
+        <w:t xml:space="preserve">When the </w:t>
+      </w:r>
+      <w:proofErr w:type="spellStart"/>
+      <w:r>
+        <w:rPr>
+          <w:rFonts w:ascii="Cambria" w:hAnsi="Cambria"/>
+          <w:sz w:val="24"/>
+          <w:szCs w:val="24"/>
+        </w:rPr>
+        <w:t>uC</w:t>
+      </w:r>
+      <w:proofErr w:type="spellEnd"/>
+      <w:r>
+        <w:rPr>
+          <w:rFonts w:ascii="Cambria" w:hAnsi="Cambria"/>
+          <w:sz w:val="24"/>
+          <w:szCs w:val="24"/>
+        </w:rPr>
+        <w:t xml:space="preserve"> is done sending data, it sends a pre</w:t>
+      </w:r>
+      <w:r>
+        <w:rPr>
+          <w:rFonts w:ascii="Cambria" w:hAnsi="Cambria"/>
+          <w:sz w:val="24"/>
+          <w:szCs w:val="24"/>
+        </w:rPr>
+        <w:t>-set ACK msg to signal the desktop app to stop updating the plot.</w:t>
+      </w:r>
+    </w:p>
+    <w:p>
+      <w:pPr>
+        <w:rPr>
+          <w:rFonts w:ascii="Cambria" w:hAnsi="Cambria"/>
+          <w:sz w:val="24"/>
+          <w:szCs w:val="24"/>
+        </w:rPr>
+      </w:pPr>
+      <w:r>
+        <w:rPr>
           <w:noProof/>
         </w:rPr>
         <w:drawing>
-          <wp:inline distT="0" distB="0" distL="0" distR="0" wp14:anchorId="19E1A8C7" wp14:editId="752FCB6E">
-            <wp:extent cx="5943600" cy="723265"/>
-            <wp:effectExtent l="0" t="0" r="0" b="635"/>
-            <wp:docPr id="16" name="Picture 16"/>
+          <wp:inline distT="0" distB="0" distL="0" distR="0" wp14:anchorId="5FB73525" wp14:editId="127EA383">
+            <wp:extent cx="2362200" cy="276225"/>
+            <wp:effectExtent l="0" t="0" r="0" b="9525"/>
+            <wp:docPr id="15" name="Picture 15"/>
             <wp:cNvGraphicFramePr>
               <a:graphicFrameLocks xmlns:a="http://schemas.openxmlformats.org/drawingml/2006/main" noChangeAspect="1"/>
             </wp:cNvGraphicFramePr>
@@ -3055,6 +3041,55 @@
                   <pic:spPr>
                     <a:xfrm>
                       <a:off x="0" y="0"/>
+                      <a:ext cx="2362200" cy="276225"/>
+                    </a:xfrm>
+                    <a:prstGeom prst="rect">
+                      <a:avLst/>
+                    </a:prstGeom>
+                  </pic:spPr>
+                </pic:pic>
+              </a:graphicData>
+            </a:graphic>
+          </wp:inline>
+        </w:drawing>
+      </w:r>
+    </w:p>
+    <w:p>
+      <w:pPr>
+        <w:rPr>
+          <w:rFonts w:ascii="Cambria" w:hAnsi="Cambria"/>
+          <w:sz w:val="24"/>
+          <w:szCs w:val="24"/>
+        </w:rPr>
+      </w:pPr>
+      <w:r>
+        <w:rPr>
+          <w:noProof/>
+        </w:rPr>
+        <w:drawing>
+          <wp:inline distT="0" distB="0" distL="0" distR="0" wp14:anchorId="19E1A8C7" wp14:editId="752FCB6E">
+            <wp:extent cx="5943600" cy="723265"/>
+            <wp:effectExtent l="0" t="0" r="0" b="635"/>
+            <wp:docPr id="16" name="Picture 16"/>
+            <wp:cNvGraphicFramePr>
+              <a:graphicFrameLocks xmlns:a="http://schemas.openxmlformats.org/drawingml/2006/main" noChangeAspect="1"/>
+            </wp:cNvGraphicFramePr>
+            <a:graphic xmlns:a="http://schemas.openxmlformats.org/drawingml/2006/main">
+              <a:graphicData uri="http://schemas.openxmlformats.org/drawingml/2006/picture">
+                <pic:pic xmlns:pic="http://schemas.openxmlformats.org/drawingml/2006/picture">
+                  <pic:nvPicPr>
+                    <pic:cNvPr id="1" name=""/>
+                    <pic:cNvPicPr/>
+                  </pic:nvPicPr>
+                  <pic:blipFill>
+                    <a:blip r:embed="rId18"/>
+                    <a:stretch>
+                      <a:fillRect/>
+                    </a:stretch>
+                  </pic:blipFill>
+                  <pic:spPr>
+                    <a:xfrm>
+                      <a:off x="0" y="0"/>
                       <a:ext cx="5943600" cy="723265"/>
                     </a:xfrm>
                     <a:prstGeom prst="rect">
@@ -3131,7 +3166,7 @@
                     <pic:cNvPicPr/>
                   </pic:nvPicPr>
                   <pic:blipFill>
-                    <a:blip r:embed="rId18"/>
+                    <a:blip r:embed="rId19"/>
                     <a:stretch>
                       <a:fillRect/>
                     </a:stretch>
@@ -3825,7 +3860,7 @@
                     <pic:cNvPicPr/>
                   </pic:nvPicPr>
                   <pic:blipFill>
-                    <a:blip r:embed="rId19"/>
+                    <a:blip r:embed="rId20"/>
                     <a:stretch>
                       <a:fillRect/>
                     </a:stretch>
@@ -4381,7 +4416,7 @@
                     </pic:cNvPicPr>
                   </pic:nvPicPr>
                   <pic:blipFill>
-                    <a:blip r:embed="rId20">
+                    <a:blip r:embed="rId21">
                       <a:extLst>
                         <a:ext uri="{28A0092B-C50C-407E-A947-70E740481C1C}">
                           <a14:useLocalDpi xmlns:a14="http://schemas.microsoft.com/office/drawing/2010/main" val="0"/>
@@ -4455,7 +4490,7 @@
                     </pic:cNvPicPr>
                   </pic:nvPicPr>
                   <pic:blipFill>
-                    <a:blip r:embed="rId21"/>
+                    <a:blip r:embed="rId22"/>
                     <a:stretch>
                       <a:fillRect/>
                     </a:stretch>
@@ -4488,7 +4523,10 @@
           <w:szCs w:val="32"/>
         </w:rPr>
       </w:pPr>
-      <w:r>
+    </w:p>
+    <w:p>
+      <w:pPr>
+        <w:spacing w:line="480" w:lineRule="auto"/>
         <w:rPr>
           <w:rFonts w:ascii="Cambria" w:hAnsi="Cambria"/>
           <w:b/>
@@ -4497,6 +4535,17 @@
           <w:sz w:val="32"/>
           <w:szCs w:val="32"/>
         </w:rPr>
+      </w:pPr>
+      <w:r>
+        <w:rPr>
+          <w:rFonts w:ascii="Cambria" w:hAnsi="Cambria"/>
+          <w:b/>
+          <w:bCs/>
+          <w:color w:val="2F5496" w:themeColor="accent1" w:themeShade="BF"/>
+          <w:sz w:val="32"/>
+          <w:szCs w:val="32"/>
+        </w:rPr>
+        <w:lastRenderedPageBreak/>
         <w:t>Sample Run:</w:t>
       </w:r>
     </w:p>
@@ -4525,7 +4574,6 @@
           <w:sz w:val="24"/>
           <w:szCs w:val="24"/>
         </w:rPr>
-        <w:lastRenderedPageBreak/>
         <w:t>Connection settings:</w:t>
       </w:r>
     </w:p>
@@ -4550,86 +4598,6 @@
             <wp:extent cx="3433450" cy="2075290"/>
             <wp:effectExtent l="0" t="0" r="0" b="1270"/>
             <wp:docPr id="4" name="Picture 4"/>
-            <wp:cNvGraphicFramePr>
-              <a:graphicFrameLocks xmlns:a="http://schemas.openxmlformats.org/drawingml/2006/main" noChangeAspect="1"/>
-            </wp:cNvGraphicFramePr>
-            <a:graphic xmlns:a="http://schemas.openxmlformats.org/drawingml/2006/main">
-              <a:graphicData uri="http://schemas.openxmlformats.org/drawingml/2006/picture">
-                <pic:pic xmlns:pic="http://schemas.openxmlformats.org/drawingml/2006/picture">
-                  <pic:nvPicPr>
-                    <pic:cNvPr id="1" name=""/>
-                    <pic:cNvPicPr/>
-                  </pic:nvPicPr>
-                  <pic:blipFill>
-                    <a:blip r:embed="rId22"/>
-                    <a:stretch>
-                      <a:fillRect/>
-                    </a:stretch>
-                  </pic:blipFill>
-                  <pic:spPr>
-                    <a:xfrm>
-                      <a:off x="0" y="0"/>
-                      <a:ext cx="3510548" cy="2121890"/>
-                    </a:xfrm>
-                    <a:prstGeom prst="rect">
-                      <a:avLst/>
-                    </a:prstGeom>
-                  </pic:spPr>
-                </pic:pic>
-              </a:graphicData>
-            </a:graphic>
-          </wp:inline>
-        </w:drawing>
-      </w:r>
-    </w:p>
-    <w:p>
-      <w:pPr>
-        <w:pStyle w:val="ListParagraph"/>
-        <w:numPr>
-          <w:ilvl w:val="0"/>
-          <w:numId w:val="36"/>
-        </w:numPr>
-        <w:spacing w:line="480" w:lineRule="auto"/>
-        <w:rPr>
-          <w:rFonts w:ascii="Cambria" w:hAnsi="Cambria"/>
-          <w:b/>
-          <w:bCs/>
-          <w:sz w:val="24"/>
-          <w:szCs w:val="24"/>
-        </w:rPr>
-      </w:pPr>
-      <w:r>
-        <w:rPr>
-          <w:rFonts w:ascii="Cambria" w:hAnsi="Cambria"/>
-          <w:b/>
-          <w:bCs/>
-          <w:sz w:val="24"/>
-          <w:szCs w:val="24"/>
-        </w:rPr>
-        <w:t>Sampling rate:</w:t>
-      </w:r>
-    </w:p>
-    <w:p>
-      <w:pPr>
-        <w:spacing w:line="480" w:lineRule="auto"/>
-        <w:jc w:val="center"/>
-        <w:rPr>
-          <w:rFonts w:ascii="Cambria" w:hAnsi="Cambria"/>
-          <w:b/>
-          <w:bCs/>
-          <w:sz w:val="24"/>
-          <w:szCs w:val="24"/>
-        </w:rPr>
-      </w:pPr>
-      <w:r>
-        <w:rPr>
-          <w:noProof/>
-        </w:rPr>
-        <w:drawing>
-          <wp:inline distT="0" distB="0" distL="0" distR="0" wp14:anchorId="00630DFA" wp14:editId="271B1CF7">
-            <wp:extent cx="5144494" cy="4177536"/>
-            <wp:effectExtent l="0" t="0" r="0" b="0"/>
-            <wp:docPr id="6" name="Picture 6"/>
             <wp:cNvGraphicFramePr>
               <a:graphicFrameLocks xmlns:a="http://schemas.openxmlformats.org/drawingml/2006/main" noChangeAspect="1"/>
             </wp:cNvGraphicFramePr>
@@ -4649,7 +4617,7 @@
                   <pic:spPr>
                     <a:xfrm>
                       <a:off x="0" y="0"/>
-                      <a:ext cx="5161393" cy="4191259"/>
+                      <a:ext cx="3510548" cy="2121890"/>
                     </a:xfrm>
                     <a:prstGeom prst="rect">
                       <a:avLst/>
@@ -4686,13 +4654,13 @@
           <w:sz w:val="24"/>
           <w:szCs w:val="24"/>
         </w:rPr>
-        <w:t xml:space="preserve">Data collection &amp; plotting </w:t>
+        <w:t>Sampling rate:</w:t>
       </w:r>
     </w:p>
     <w:p>
       <w:pPr>
         <w:spacing w:line="480" w:lineRule="auto"/>
-        <w:jc w:val="both"/>
+        <w:jc w:val="center"/>
         <w:rPr>
           <w:rFonts w:ascii="Cambria" w:hAnsi="Cambria"/>
           <w:b/>
@@ -4705,12 +4673,11 @@
         <w:rPr>
           <w:noProof/>
         </w:rPr>
-        <w:lastRenderedPageBreak/>
         <w:drawing>
-          <wp:inline distT="0" distB="0" distL="0" distR="0" wp14:anchorId="504D9117" wp14:editId="06ECC6D1">
-            <wp:extent cx="5943600" cy="3094355"/>
+          <wp:inline distT="0" distB="0" distL="0" distR="0" wp14:anchorId="00630DFA" wp14:editId="271B1CF7">
+            <wp:extent cx="5144494" cy="4177536"/>
             <wp:effectExtent l="0" t="0" r="0" b="0"/>
-            <wp:docPr id="3" name="Picture 3"/>
+            <wp:docPr id="6" name="Picture 6"/>
             <wp:cNvGraphicFramePr>
               <a:graphicFrameLocks xmlns:a="http://schemas.openxmlformats.org/drawingml/2006/main" noChangeAspect="1"/>
             </wp:cNvGraphicFramePr>
@@ -4730,7 +4697,7 @@
                   <pic:spPr>
                     <a:xfrm>
                       <a:off x="0" y="0"/>
-                      <a:ext cx="5943600" cy="3094355"/>
+                      <a:ext cx="5161393" cy="4191259"/>
                     </a:xfrm>
                     <a:prstGeom prst="rect">
                       <a:avLst/>
@@ -4752,30 +4719,31 @@
         </w:numPr>
         <w:spacing w:line="480" w:lineRule="auto"/>
         <w:rPr>
-          <w:rFonts w:ascii="Cambria" w:eastAsiaTheme="minorEastAsia" w:hAnsi="Cambria"/>
-          <w:b/>
-          <w:bCs/>
-          <w:sz w:val="24"/>
-          <w:szCs w:val="24"/>
-        </w:rPr>
-      </w:pPr>
-      <w:r>
-        <w:rPr>
-          <w:rFonts w:ascii="Cambria" w:eastAsiaTheme="minorEastAsia" w:hAnsi="Cambria"/>
-          <w:b/>
-          <w:bCs/>
-          <w:sz w:val="24"/>
-          <w:szCs w:val="24"/>
-        </w:rPr>
-        <w:t>Heart beat rate:</w:t>
+          <w:rFonts w:ascii="Cambria" w:hAnsi="Cambria"/>
+          <w:b/>
+          <w:bCs/>
+          <w:sz w:val="24"/>
+          <w:szCs w:val="24"/>
+        </w:rPr>
+      </w:pPr>
+      <w:r>
+        <w:rPr>
+          <w:rFonts w:ascii="Cambria" w:hAnsi="Cambria"/>
+          <w:b/>
+          <w:bCs/>
+          <w:sz w:val="24"/>
+          <w:szCs w:val="24"/>
+        </w:rPr>
+        <w:lastRenderedPageBreak/>
+        <w:t xml:space="preserve">Data collection &amp; plotting </w:t>
       </w:r>
     </w:p>
     <w:p>
       <w:pPr>
         <w:spacing w:line="480" w:lineRule="auto"/>
-        <w:jc w:val="center"/>
-        <w:rPr>
-          <w:rFonts w:ascii="Cambria" w:eastAsiaTheme="minorEastAsia" w:hAnsi="Cambria"/>
+        <w:jc w:val="both"/>
+        <w:rPr>
+          <w:rFonts w:ascii="Cambria" w:hAnsi="Cambria"/>
           <w:b/>
           <w:bCs/>
           <w:sz w:val="24"/>
@@ -4787,10 +4755,10 @@
           <w:noProof/>
         </w:rPr>
         <w:drawing>
-          <wp:inline distT="0" distB="0" distL="0" distR="0" wp14:anchorId="6FA42F0D" wp14:editId="51FA7921">
-            <wp:extent cx="3934852" cy="3021496"/>
-            <wp:effectExtent l="0" t="0" r="8890" b="7620"/>
-            <wp:docPr id="12" name="Picture 12"/>
+          <wp:inline distT="0" distB="0" distL="0" distR="0" wp14:anchorId="504D9117" wp14:editId="06ECC6D1">
+            <wp:extent cx="5943600" cy="3094355"/>
+            <wp:effectExtent l="0" t="0" r="0" b="0"/>
+            <wp:docPr id="3" name="Picture 3"/>
             <wp:cNvGraphicFramePr>
               <a:graphicFrameLocks xmlns:a="http://schemas.openxmlformats.org/drawingml/2006/main" noChangeAspect="1"/>
             </wp:cNvGraphicFramePr>
@@ -4810,6 +4778,86 @@
                   <pic:spPr>
                     <a:xfrm>
                       <a:off x="0" y="0"/>
+                      <a:ext cx="5943600" cy="3094355"/>
+                    </a:xfrm>
+                    <a:prstGeom prst="rect">
+                      <a:avLst/>
+                    </a:prstGeom>
+                  </pic:spPr>
+                </pic:pic>
+              </a:graphicData>
+            </a:graphic>
+          </wp:inline>
+        </w:drawing>
+      </w:r>
+    </w:p>
+    <w:p>
+      <w:pPr>
+        <w:pStyle w:val="ListParagraph"/>
+        <w:numPr>
+          <w:ilvl w:val="0"/>
+          <w:numId w:val="36"/>
+        </w:numPr>
+        <w:spacing w:line="480" w:lineRule="auto"/>
+        <w:rPr>
+          <w:rFonts w:ascii="Cambria" w:eastAsiaTheme="minorEastAsia" w:hAnsi="Cambria"/>
+          <w:b/>
+          <w:bCs/>
+          <w:sz w:val="24"/>
+          <w:szCs w:val="24"/>
+        </w:rPr>
+      </w:pPr>
+      <w:r>
+        <w:rPr>
+          <w:rFonts w:ascii="Cambria" w:eastAsiaTheme="minorEastAsia" w:hAnsi="Cambria"/>
+          <w:b/>
+          <w:bCs/>
+          <w:sz w:val="24"/>
+          <w:szCs w:val="24"/>
+        </w:rPr>
+        <w:t>Heart beat rate:</w:t>
+      </w:r>
+    </w:p>
+    <w:p>
+      <w:pPr>
+        <w:spacing w:line="480" w:lineRule="auto"/>
+        <w:jc w:val="center"/>
+        <w:rPr>
+          <w:rFonts w:ascii="Cambria" w:eastAsiaTheme="minorEastAsia" w:hAnsi="Cambria"/>
+          <w:b/>
+          <w:bCs/>
+          <w:sz w:val="24"/>
+          <w:szCs w:val="24"/>
+        </w:rPr>
+      </w:pPr>
+      <w:r>
+        <w:rPr>
+          <w:noProof/>
+        </w:rPr>
+        <w:drawing>
+          <wp:inline distT="0" distB="0" distL="0" distR="0" wp14:anchorId="6FA42F0D" wp14:editId="51FA7921">
+            <wp:extent cx="3934852" cy="3021496"/>
+            <wp:effectExtent l="0" t="0" r="8890" b="7620"/>
+            <wp:docPr id="12" name="Picture 12"/>
+            <wp:cNvGraphicFramePr>
+              <a:graphicFrameLocks xmlns:a="http://schemas.openxmlformats.org/drawingml/2006/main" noChangeAspect="1"/>
+            </wp:cNvGraphicFramePr>
+            <a:graphic xmlns:a="http://schemas.openxmlformats.org/drawingml/2006/main">
+              <a:graphicData uri="http://schemas.openxmlformats.org/drawingml/2006/picture">
+                <pic:pic xmlns:pic="http://schemas.openxmlformats.org/drawingml/2006/picture">
+                  <pic:nvPicPr>
+                    <pic:cNvPr id="1" name=""/>
+                    <pic:cNvPicPr/>
+                  </pic:nvPicPr>
+                  <pic:blipFill>
+                    <a:blip r:embed="rId26"/>
+                    <a:stretch>
+                      <a:fillRect/>
+                    </a:stretch>
+                  </pic:blipFill>
+                  <pic:spPr>
+                    <a:xfrm>
+                      <a:off x="0" y="0"/>
                       <a:ext cx="3977614" cy="3054332"/>
                     </a:xfrm>
                     <a:prstGeom prst="rect">
@@ -4853,16 +4901,6 @@
     </w:p>
     <w:p>
       <w:pPr>
-        <w:spacing w:line="480" w:lineRule="auto"/>
-        <w:rPr>
-          <w:rFonts w:ascii="Cambria" w:eastAsiaTheme="minorEastAsia" w:hAnsi="Cambria"/>
-          <w:sz w:val="24"/>
-          <w:szCs w:val="24"/>
-        </w:rPr>
-      </w:pPr>
-    </w:p>
-    <w:p>
-      <w:pPr>
         <w:pStyle w:val="ListParagraph"/>
         <w:numPr>
           <w:ilvl w:val="0"/>
@@ -5215,7 +5253,7 @@
           <w:szCs w:val="24"/>
         </w:rPr>
       </w:pPr>
-      <w:hyperlink r:id="rId26" w:history="1">
+      <w:hyperlink r:id="rId27" w:history="1">
         <w:r>
           <w:rPr>
             <w:rStyle w:val="Hyperlink"/>
@@ -5245,7 +5283,7 @@
           <w:szCs w:val="24"/>
         </w:rPr>
       </w:pPr>
-      <w:hyperlink r:id="rId27" w:history="1">
+      <w:hyperlink r:id="rId28" w:history="1">
         <w:r>
           <w:rPr>
             <w:rStyle w:val="Hyperlink"/>
@@ -9817,4 +9855,16 @@
     </a:ext>
   </a:extLst>
 </a:theme>
+</file>
+
+<file path=customXml/item1.xml><?xml version="1.0" encoding="utf-8"?>
+<b:Sources xmlns:b="http://schemas.openxmlformats.org/officeDocument/2006/bibliography" xmlns="http://schemas.openxmlformats.org/officeDocument/2006/bibliography" SelectedStyle="\APASixthEditionOfficeOnline.xsl" StyleName="APA" Version="6"/>
+</file>
+
+<file path=customXml/itemProps1.xml><?xml version="1.0" encoding="utf-8"?>
+<ds:datastoreItem xmlns:ds="http://schemas.openxmlformats.org/officeDocument/2006/customXml" ds:itemID="{76D6228F-7559-40FC-A999-B17616AF8959}">
+  <ds:schemaRefs>
+    <ds:schemaRef ds:uri="http://schemas.openxmlformats.org/officeDocument/2006/bibliography"/>
+  </ds:schemaRefs>
+</ds:datastoreItem>
 </file>
</xml_diff>